<commit_message>
- updated Infos zu Ameisensystemen & TSP.docx
</commit_message>
<xml_diff>
--- a/Infos zu Ameisensystemen & TSP.docx
+++ b/Infos zu Ameisensystemen & TSP.docx
@@ -175,7 +175,7 @@
                 <w:noProof/>
                 <w:webHidden/>
               </w:rPr>
-              <w:t>2</w:t>
+              <w:t>6</w:t>
             </w:r>
             <w:r>
               <w:rPr>
@@ -245,7 +245,7 @@
                 <w:noProof/>
                 <w:webHidden/>
               </w:rPr>
-              <w:t>2</w:t>
+              <w:t>9</w:t>
             </w:r>
             <w:r>
               <w:rPr>
@@ -284,7 +284,9 @@
       <w:r>
         <w:t>Ameisensysteme</w:t>
       </w:r>
+      <w:bookmarkStart w:id="1" w:name="_GoBack"/>
       <w:bookmarkEnd w:id="0"/>
+      <w:bookmarkEnd w:id="1"/>
     </w:p>
     <w:p>
       <w:pPr>
@@ -316,15 +318,43 @@
           <w:sz w:val="24"/>
           <w:szCs w:val="24"/>
         </w:rPr>
-        <w:t xml:space="preserve">zur Lösung von NP-schweren Problemen (Zeitaufwand für Lösung nicht polynomiell on Problemgröße abhängig) werden häufig </w:t>
-      </w:r>
-      <w:r>
-        <w:rPr>
-          <w:rFonts w:ascii="Times New Roman" w:hAnsi="Times New Roman" w:cs="Times New Roman"/>
-          <w:sz w:val="24"/>
-          <w:szCs w:val="24"/>
-        </w:rPr>
-        <w:t xml:space="preserve">Heuristiken </w:t>
+        <w:t xml:space="preserve">zur Lösung von NP-schweren Problemen (Zeitaufwand für Lösung nicht </w:t>
+      </w:r>
+      <w:proofErr w:type="spellStart"/>
+      <w:r>
+        <w:rPr>
+          <w:rFonts w:ascii="Times New Roman" w:hAnsi="Times New Roman" w:cs="Times New Roman"/>
+          <w:sz w:val="24"/>
+          <w:szCs w:val="24"/>
+        </w:rPr>
+        <w:t>polynomiell</w:t>
+      </w:r>
+      <w:proofErr w:type="spellEnd"/>
+      <w:r>
+        <w:rPr>
+          <w:rFonts w:ascii="Times New Roman" w:hAnsi="Times New Roman" w:cs="Times New Roman"/>
+          <w:sz w:val="24"/>
+          <w:szCs w:val="24"/>
+        </w:rPr>
+        <w:t xml:space="preserve"> on Problemgröße abhängig) werden häufig </w:t>
+      </w:r>
+      <w:proofErr w:type="spellStart"/>
+      <w:r>
+        <w:rPr>
+          <w:rFonts w:ascii="Times New Roman" w:hAnsi="Times New Roman" w:cs="Times New Roman"/>
+          <w:sz w:val="24"/>
+          <w:szCs w:val="24"/>
+        </w:rPr>
+        <w:t>Heuristiken</w:t>
+      </w:r>
+      <w:proofErr w:type="spellEnd"/>
+      <w:r>
+        <w:rPr>
+          <w:rFonts w:ascii="Times New Roman" w:hAnsi="Times New Roman" w:cs="Times New Roman"/>
+          <w:sz w:val="24"/>
+          <w:szCs w:val="24"/>
+        </w:rPr>
+        <w:t xml:space="preserve"> </w:t>
       </w:r>
       <w:r>
         <w:rPr>
@@ -349,13 +379,23 @@
           <w:szCs w:val="24"/>
         </w:rPr>
       </w:pPr>
-      <w:r>
-        <w:rPr>
-          <w:rFonts w:ascii="Times New Roman" w:hAnsi="Times New Roman" w:cs="Times New Roman"/>
-          <w:sz w:val="24"/>
-          <w:szCs w:val="24"/>
-        </w:rPr>
-        <w:t xml:space="preserve">Heuristiken </w:t>
+      <w:proofErr w:type="spellStart"/>
+      <w:r>
+        <w:rPr>
+          <w:rFonts w:ascii="Times New Roman" w:hAnsi="Times New Roman" w:cs="Times New Roman"/>
+          <w:sz w:val="24"/>
+          <w:szCs w:val="24"/>
+        </w:rPr>
+        <w:t>Heuristiken</w:t>
+      </w:r>
+      <w:proofErr w:type="spellEnd"/>
+      <w:r>
+        <w:rPr>
+          <w:rFonts w:ascii="Times New Roman" w:hAnsi="Times New Roman" w:cs="Times New Roman"/>
+          <w:sz w:val="24"/>
+          <w:szCs w:val="24"/>
+        </w:rPr>
+        <w:t xml:space="preserve"> </w:t>
       </w:r>
       <w:r>
         <w:rPr>
@@ -418,8 +458,18 @@
           <w:sz w:val="24"/>
           <w:szCs w:val="24"/>
         </w:rPr>
-        <w:t>gehören zu den Metaheuristiken</w:t>
-      </w:r>
+        <w:t xml:space="preserve">gehören zu den </w:t>
+      </w:r>
+      <w:proofErr w:type="spellStart"/>
+      <w:r>
+        <w:rPr>
+          <w:rFonts w:ascii="Times New Roman" w:hAnsi="Times New Roman" w:cs="Times New Roman"/>
+          <w:sz w:val="24"/>
+          <w:szCs w:val="24"/>
+        </w:rPr>
+        <w:t>Metaheuristiken</w:t>
+      </w:r>
+      <w:proofErr w:type="spellEnd"/>
       <w:r>
         <w:rPr>
           <w:rFonts w:ascii="Times New Roman" w:hAnsi="Times New Roman" w:cs="Times New Roman"/>
@@ -451,13 +501,23 @@
           <w:szCs w:val="24"/>
         </w:rPr>
       </w:pPr>
-      <w:r>
-        <w:rPr>
-          <w:rFonts w:ascii="Times New Roman" w:hAnsi="Times New Roman" w:cs="Times New Roman"/>
-          <w:sz w:val="24"/>
-          <w:szCs w:val="24"/>
-        </w:rPr>
-        <w:t xml:space="preserve">Metaheuristiken hingegen nutzen allgemeine und abstrakte algorithmische Regeln, </w:t>
+      <w:proofErr w:type="spellStart"/>
+      <w:r>
+        <w:rPr>
+          <w:rFonts w:ascii="Times New Roman" w:hAnsi="Times New Roman" w:cs="Times New Roman"/>
+          <w:sz w:val="24"/>
+          <w:szCs w:val="24"/>
+        </w:rPr>
+        <w:t>Metaheuristiken</w:t>
+      </w:r>
+      <w:proofErr w:type="spellEnd"/>
+      <w:r>
+        <w:rPr>
+          <w:rFonts w:ascii="Times New Roman" w:hAnsi="Times New Roman" w:cs="Times New Roman"/>
+          <w:sz w:val="24"/>
+          <w:szCs w:val="24"/>
+        </w:rPr>
+        <w:t xml:space="preserve"> hingegen nutzen allgemeine und abstrakte algorithmische Regeln, </w:t>
       </w:r>
       <w:r>
         <w:rPr>
@@ -620,8 +680,18 @@
           <w:sz w:val="24"/>
           <w:szCs w:val="24"/>
         </w:rPr>
-        <w:t>nterlässt eine Pheromonspur</w:t>
-      </w:r>
+        <w:t xml:space="preserve">nterlässt eine </w:t>
+      </w:r>
+      <w:proofErr w:type="spellStart"/>
+      <w:r>
+        <w:rPr>
+          <w:rFonts w:ascii="Times New Roman" w:hAnsi="Times New Roman" w:cs="Times New Roman"/>
+          <w:sz w:val="24"/>
+          <w:szCs w:val="24"/>
+        </w:rPr>
+        <w:t>Pheromonspur</w:t>
+      </w:r>
+      <w:proofErr w:type="spellEnd"/>
     </w:p>
     <w:p>
       <w:pPr>
@@ -709,6 +779,7 @@
           <w:szCs w:val="24"/>
         </w:rPr>
       </w:pPr>
+      <w:proofErr w:type="spellStart"/>
       <w:r>
         <w:rPr>
           <w:rFonts w:ascii="Times New Roman" w:hAnsi="Times New Roman" w:cs="Times New Roman"/>
@@ -716,7 +787,57 @@
           <w:sz w:val="24"/>
           <w:szCs w:val="24"/>
         </w:rPr>
-        <w:t>Ant Colony Optimization (ACO) = Inspiration</w:t>
+        <w:t>Ant</w:t>
+      </w:r>
+      <w:proofErr w:type="spellEnd"/>
+      <w:r>
+        <w:rPr>
+          <w:rFonts w:ascii="Times New Roman" w:hAnsi="Times New Roman" w:cs="Times New Roman"/>
+          <w:bCs/>
+          <w:sz w:val="24"/>
+          <w:szCs w:val="24"/>
+        </w:rPr>
+        <w:t xml:space="preserve"> </w:t>
+      </w:r>
+      <w:proofErr w:type="spellStart"/>
+      <w:r>
+        <w:rPr>
+          <w:rFonts w:ascii="Times New Roman" w:hAnsi="Times New Roman" w:cs="Times New Roman"/>
+          <w:bCs/>
+          <w:sz w:val="24"/>
+          <w:szCs w:val="24"/>
+        </w:rPr>
+        <w:t>Colony</w:t>
+      </w:r>
+      <w:proofErr w:type="spellEnd"/>
+      <w:r>
+        <w:rPr>
+          <w:rFonts w:ascii="Times New Roman" w:hAnsi="Times New Roman" w:cs="Times New Roman"/>
+          <w:bCs/>
+          <w:sz w:val="24"/>
+          <w:szCs w:val="24"/>
+        </w:rPr>
+        <w:t xml:space="preserve"> </w:t>
+      </w:r>
+      <w:proofErr w:type="spellStart"/>
+      <w:r>
+        <w:rPr>
+          <w:rFonts w:ascii="Times New Roman" w:hAnsi="Times New Roman" w:cs="Times New Roman"/>
+          <w:bCs/>
+          <w:sz w:val="24"/>
+          <w:szCs w:val="24"/>
+        </w:rPr>
+        <w:t>Optimization</w:t>
+      </w:r>
+      <w:proofErr w:type="spellEnd"/>
+      <w:r>
+        <w:rPr>
+          <w:rFonts w:ascii="Times New Roman" w:hAnsi="Times New Roman" w:cs="Times New Roman"/>
+          <w:bCs/>
+          <w:sz w:val="24"/>
+          <w:szCs w:val="24"/>
+        </w:rPr>
+        <w:t xml:space="preserve"> (ACO) = Inspiration</w:t>
       </w:r>
       <w:r>
         <w:rPr>
@@ -846,8 +967,18 @@
           <w:sz w:val="24"/>
           <w:szCs w:val="24"/>
         </w:rPr>
-        <w:t>an der Intensität der Duftspur</w:t>
-      </w:r>
+        <w:t xml:space="preserve">an der Intensität der </w:t>
+      </w:r>
+      <w:proofErr w:type="spellStart"/>
+      <w:r>
+        <w:rPr>
+          <w:rFonts w:ascii="Times New Roman" w:hAnsi="Times New Roman" w:cs="Times New Roman"/>
+          <w:sz w:val="24"/>
+          <w:szCs w:val="24"/>
+        </w:rPr>
+        <w:t>Duftspur</w:t>
+      </w:r>
+      <w:proofErr w:type="spellEnd"/>
     </w:p>
     <w:p>
       <w:pPr>
@@ -972,7 +1103,25 @@
           <w:sz w:val="24"/>
           <w:szCs w:val="24"/>
         </w:rPr>
-        <w:t>nicht garantiert, dass die Pheromonspur bereits auf dem global kürzesten Weg konvergiert ist</w:t>
+        <w:t xml:space="preserve">nicht garantiert, dass die </w:t>
+      </w:r>
+      <w:proofErr w:type="spellStart"/>
+      <w:r>
+        <w:rPr>
+          <w:rFonts w:ascii="Times New Roman" w:hAnsi="Times New Roman" w:cs="Times New Roman"/>
+          <w:sz w:val="24"/>
+          <w:szCs w:val="24"/>
+        </w:rPr>
+        <w:t>Pheromonspur</w:t>
+      </w:r>
+      <w:proofErr w:type="spellEnd"/>
+      <w:r>
+        <w:rPr>
+          <w:rFonts w:ascii="Times New Roman" w:hAnsi="Times New Roman" w:cs="Times New Roman"/>
+          <w:sz w:val="24"/>
+          <w:szCs w:val="24"/>
+        </w:rPr>
+        <w:t xml:space="preserve"> bereits auf dem global kürzesten Weg konvergiert ist</w:t>
       </w:r>
     </w:p>
     <w:p>
@@ -1335,6 +1484,7 @@
         </w:rPr>
         <w:t xml:space="preserve">Individuelle Wegentscheidungen = </w:t>
       </w:r>
+      <w:proofErr w:type="spellStart"/>
       <w:r>
         <w:rPr>
           <w:rFonts w:ascii="Times New Roman" w:hAnsi="Times New Roman" w:cs="Times New Roman"/>
@@ -1343,6 +1493,7 @@
         </w:rPr>
         <w:t>probalistisch</w:t>
       </w:r>
+      <w:proofErr w:type="spellEnd"/>
     </w:p>
     <w:p>
       <w:pPr>
@@ -1385,7 +1536,25 @@
           <w:sz w:val="24"/>
           <w:szCs w:val="24"/>
         </w:rPr>
-        <w:t xml:space="preserve">bei der Pheromonaktualisierung rückwirkend die Qualität (Länge) der </w:t>
+        <w:t xml:space="preserve">bei der </w:t>
+      </w:r>
+      <w:proofErr w:type="spellStart"/>
+      <w:r>
+        <w:rPr>
+          <w:rFonts w:ascii="Times New Roman" w:hAnsi="Times New Roman" w:cs="Times New Roman"/>
+          <w:sz w:val="24"/>
+          <w:szCs w:val="24"/>
+        </w:rPr>
+        <w:t>Pheromonaktualisierung</w:t>
+      </w:r>
+      <w:proofErr w:type="spellEnd"/>
+      <w:r>
+        <w:rPr>
+          <w:rFonts w:ascii="Times New Roman" w:hAnsi="Times New Roman" w:cs="Times New Roman"/>
+          <w:sz w:val="24"/>
+          <w:szCs w:val="24"/>
+        </w:rPr>
+        <w:t xml:space="preserve"> rückwirkend die Qualität (Länge) der </w:t>
       </w:r>
       <w:r>
         <w:rPr>
@@ -2232,7 +2401,25 @@
           <w:sz w:val="24"/>
           <w:szCs w:val="24"/>
         </w:rPr>
-        <w:t>wird Verdunstung der Pheromonspur simuliert:</w:t>
+        <w:t xml:space="preserve">wird Verdunstung der </w:t>
+      </w:r>
+      <w:proofErr w:type="spellStart"/>
+      <w:r>
+        <w:rPr>
+          <w:rFonts w:ascii="Times New Roman" w:hAnsi="Times New Roman" w:cs="Times New Roman"/>
+          <w:sz w:val="24"/>
+          <w:szCs w:val="24"/>
+        </w:rPr>
+        <w:t>Pheromonspur</w:t>
+      </w:r>
+      <w:proofErr w:type="spellEnd"/>
+      <w:r>
+        <w:rPr>
+          <w:rFonts w:ascii="Times New Roman" w:hAnsi="Times New Roman" w:cs="Times New Roman"/>
+          <w:sz w:val="24"/>
+          <w:szCs w:val="24"/>
+        </w:rPr>
+        <w:t xml:space="preserve"> simuliert:</w:t>
       </w:r>
     </w:p>
     <w:p>
@@ -2904,8 +3091,18 @@
           <w:sz w:val="24"/>
           <w:szCs w:val="24"/>
         </w:rPr>
-        <w:t>Stärke = graphenbasierte</w:t>
-      </w:r>
+        <w:t xml:space="preserve">Stärke = </w:t>
+      </w:r>
+      <w:proofErr w:type="spellStart"/>
+      <w:r>
+        <w:rPr>
+          <w:rFonts w:ascii="Times New Roman" w:hAnsi="Times New Roman" w:cs="Times New Roman"/>
+          <w:sz w:val="24"/>
+          <w:szCs w:val="24"/>
+        </w:rPr>
+        <w:t>graphenbasierte</w:t>
+      </w:r>
+      <w:proofErr w:type="spellEnd"/>
       <w:r>
         <w:rPr>
           <w:rFonts w:ascii="Times New Roman" w:hAnsi="Times New Roman" w:cs="Times New Roman"/>
@@ -2972,7 +3169,25 @@
           <w:sz w:val="24"/>
           <w:szCs w:val="24"/>
         </w:rPr>
-        <w:t>Routenplanung (routing)</w:t>
+        <w:t>Routenplanung (</w:t>
+      </w:r>
+      <w:proofErr w:type="spellStart"/>
+      <w:r>
+        <w:rPr>
+          <w:rFonts w:ascii="Times New Roman" w:hAnsi="Times New Roman" w:cs="Times New Roman"/>
+          <w:sz w:val="24"/>
+          <w:szCs w:val="24"/>
+        </w:rPr>
+        <w:t>routing</w:t>
+      </w:r>
+      <w:proofErr w:type="spellEnd"/>
+      <w:r>
+        <w:rPr>
+          <w:rFonts w:ascii="Times New Roman" w:hAnsi="Times New Roman" w:cs="Times New Roman"/>
+          <w:sz w:val="24"/>
+          <w:szCs w:val="24"/>
+        </w:rPr>
+        <w:t>)</w:t>
       </w:r>
     </w:p>
     <w:p>
@@ -3084,7 +3299,25 @@
           <w:sz w:val="24"/>
           <w:szCs w:val="24"/>
         </w:rPr>
-        <w:t>Zuordnung (assignment)</w:t>
+        <w:t>Zuordnung (</w:t>
+      </w:r>
+      <w:proofErr w:type="spellStart"/>
+      <w:r>
+        <w:rPr>
+          <w:rFonts w:ascii="Times New Roman" w:hAnsi="Times New Roman" w:cs="Times New Roman"/>
+          <w:sz w:val="24"/>
+          <w:szCs w:val="24"/>
+        </w:rPr>
+        <w:t>assignment</w:t>
+      </w:r>
+      <w:proofErr w:type="spellEnd"/>
+      <w:r>
+        <w:rPr>
+          <w:rFonts w:ascii="Times New Roman" w:hAnsi="Times New Roman" w:cs="Times New Roman"/>
+          <w:sz w:val="24"/>
+          <w:szCs w:val="24"/>
+        </w:rPr>
+        <w:t>)</w:t>
       </w:r>
     </w:p>
     <w:p>
@@ -3174,7 +3407,25 @@
           <w:sz w:val="24"/>
           <w:szCs w:val="24"/>
         </w:rPr>
-        <w:t>Ablaufplanung (scheduling)</w:t>
+        <w:t>Ablaufplanung (</w:t>
+      </w:r>
+      <w:proofErr w:type="spellStart"/>
+      <w:r>
+        <w:rPr>
+          <w:rFonts w:ascii="Times New Roman" w:hAnsi="Times New Roman" w:cs="Times New Roman"/>
+          <w:sz w:val="24"/>
+          <w:szCs w:val="24"/>
+        </w:rPr>
+        <w:t>scheduling</w:t>
+      </w:r>
+      <w:proofErr w:type="spellEnd"/>
+      <w:r>
+        <w:rPr>
+          <w:rFonts w:ascii="Times New Roman" w:hAnsi="Times New Roman" w:cs="Times New Roman"/>
+          <w:sz w:val="24"/>
+          <w:szCs w:val="24"/>
+        </w:rPr>
+        <w:t>)</w:t>
       </w:r>
     </w:p>
     <w:p>
@@ -3242,7 +3493,25 @@
           <w:sz w:val="24"/>
           <w:szCs w:val="24"/>
         </w:rPr>
-        <w:t>Teilmengen (subset)</w:t>
+        <w:t>Teilmengen (</w:t>
+      </w:r>
+      <w:proofErr w:type="spellStart"/>
+      <w:r>
+        <w:rPr>
+          <w:rFonts w:ascii="Times New Roman" w:hAnsi="Times New Roman" w:cs="Times New Roman"/>
+          <w:sz w:val="24"/>
+          <w:szCs w:val="24"/>
+        </w:rPr>
+        <w:t>subset</w:t>
+      </w:r>
+      <w:proofErr w:type="spellEnd"/>
+      <w:r>
+        <w:rPr>
+          <w:rFonts w:ascii="Times New Roman" w:hAnsi="Times New Roman" w:cs="Times New Roman"/>
+          <w:sz w:val="24"/>
+          <w:szCs w:val="24"/>
+        </w:rPr>
+        <w:t>)</w:t>
       </w:r>
     </w:p>
     <w:p>
@@ -3380,6 +3649,7 @@
         </w:rPr>
         <w:t xml:space="preserve">Komponenten beinhalten die </w:t>
       </w:r>
+      <w:proofErr w:type="spellStart"/>
       <w:r>
         <w:rPr>
           <w:rFonts w:ascii="Times New Roman" w:hAnsi="Times New Roman" w:cs="Times New Roman"/>
@@ -3388,6 +3658,7 @@
         </w:rPr>
         <w:t>Pheromonspuren</w:t>
       </w:r>
+      <w:proofErr w:type="spellEnd"/>
     </w:p>
     <w:p>
       <w:pPr>
@@ -3476,12 +3747,12 @@
       <w:pPr>
         <w:pStyle w:val="berschrift1"/>
       </w:pPr>
-      <w:bookmarkStart w:id="1" w:name="_Toc305746043"/>
+      <w:bookmarkStart w:id="2" w:name="_Toc305746043"/>
       <w:r>
         <w:lastRenderedPageBreak/>
         <w:t>TSP</w:t>
       </w:r>
-      <w:bookmarkEnd w:id="1"/>
+      <w:bookmarkEnd w:id="2"/>
     </w:p>
     <w:p>
       <w:pPr>
@@ -3512,7 +3783,29 @@
           <w:szCs w:val="24"/>
           <w:u w:val="single"/>
         </w:rPr>
-        <w:t>Was ist das Handelsreisendenproblem?</w:t>
+        <w:t xml:space="preserve">Was ist das </w:t>
+      </w:r>
+      <w:proofErr w:type="spellStart"/>
+      <w:r>
+        <w:rPr>
+          <w:rFonts w:ascii="Times New Roman" w:hAnsi="Times New Roman" w:cs="Times New Roman"/>
+          <w:b/>
+          <w:sz w:val="24"/>
+          <w:szCs w:val="24"/>
+          <w:u w:val="single"/>
+        </w:rPr>
+        <w:t>Handelsreisendenproblem</w:t>
+      </w:r>
+      <w:proofErr w:type="spellEnd"/>
+      <w:r>
+        <w:rPr>
+          <w:rFonts w:ascii="Times New Roman" w:hAnsi="Times New Roman" w:cs="Times New Roman"/>
+          <w:b/>
+          <w:sz w:val="24"/>
+          <w:szCs w:val="24"/>
+          <w:u w:val="single"/>
+        </w:rPr>
+        <w:t>?</w:t>
       </w:r>
     </w:p>
     <w:p>
@@ -3529,13 +3822,41 @@
           <w:szCs w:val="24"/>
         </w:rPr>
       </w:pPr>
-      <w:r>
-        <w:rPr>
-          <w:rFonts w:ascii="Times New Roman" w:hAnsi="Times New Roman" w:cs="Times New Roman"/>
-          <w:sz w:val="24"/>
-          <w:szCs w:val="24"/>
-        </w:rPr>
-        <w:t>Travelling Salesman Problem (TSP)</w:t>
+      <w:proofErr w:type="spellStart"/>
+      <w:r>
+        <w:rPr>
+          <w:rFonts w:ascii="Times New Roman" w:hAnsi="Times New Roman" w:cs="Times New Roman"/>
+          <w:sz w:val="24"/>
+          <w:szCs w:val="24"/>
+        </w:rPr>
+        <w:t>Travelling</w:t>
+      </w:r>
+      <w:proofErr w:type="spellEnd"/>
+      <w:r>
+        <w:rPr>
+          <w:rFonts w:ascii="Times New Roman" w:hAnsi="Times New Roman" w:cs="Times New Roman"/>
+          <w:sz w:val="24"/>
+          <w:szCs w:val="24"/>
+        </w:rPr>
+        <w:t xml:space="preserve"> </w:t>
+      </w:r>
+      <w:proofErr w:type="spellStart"/>
+      <w:r>
+        <w:rPr>
+          <w:rFonts w:ascii="Times New Roman" w:hAnsi="Times New Roman" w:cs="Times New Roman"/>
+          <w:sz w:val="24"/>
+          <w:szCs w:val="24"/>
+        </w:rPr>
+        <w:t>Salesman</w:t>
+      </w:r>
+      <w:proofErr w:type="spellEnd"/>
+      <w:r>
+        <w:rPr>
+          <w:rFonts w:ascii="Times New Roman" w:hAnsi="Times New Roman" w:cs="Times New Roman"/>
+          <w:sz w:val="24"/>
+          <w:szCs w:val="24"/>
+        </w:rPr>
+        <w:t xml:space="preserve"> Problem (TSP)</w:t>
       </w:r>
     </w:p>
     <w:p>
@@ -3582,15 +3903,7 @@
           <w:sz w:val="24"/>
           <w:szCs w:val="24"/>
         </w:rPr>
-        <w:t>von Stä</w:t>
-      </w:r>
-      <w:r>
-        <w:rPr>
-          <w:rFonts w:ascii="Times New Roman" w:hAnsi="Times New Roman" w:cs="Times New Roman"/>
-          <w:sz w:val="24"/>
-          <w:szCs w:val="24"/>
-        </w:rPr>
-        <w:t>dten nacheinander besuchen</w:t>
+        <w:t>von Städten nacheinander besuchen</w:t>
       </w:r>
     </w:p>
     <w:p>
@@ -3986,6 +4299,106 @@
     <w:p>
       <w:pPr>
         <w:spacing w:line="360" w:lineRule="auto"/>
+        <w:jc w:val="center"/>
+        <w:rPr>
+          <w:rFonts w:ascii="Times New Roman" w:hAnsi="Times New Roman" w:cs="Times New Roman"/>
+          <w:sz w:val="24"/>
+          <w:szCs w:val="24"/>
+        </w:rPr>
+      </w:pPr>
+      <w:r>
+        <w:rPr>
+          <w:rFonts w:ascii="Times New Roman" w:hAnsi="Times New Roman" w:cs="Times New Roman"/>
+          <w:noProof/>
+          <w:sz w:val="24"/>
+          <w:szCs w:val="24"/>
+          <w:lang w:eastAsia="de-DE"/>
+        </w:rPr>
+        <w:drawing>
+          <wp:inline distT="0" distB="0" distL="0" distR="0">
+            <wp:extent cx="1733550" cy="1859626"/>
+            <wp:effectExtent l="0" t="0" r="0" b="7620"/>
+            <wp:docPr id="5" name="Grafik 5"/>
+            <wp:cNvGraphicFramePr>
+              <a:graphicFrameLocks xmlns:a="http://schemas.openxmlformats.org/drawingml/2006/main" noChangeAspect="1"/>
+            </wp:cNvGraphicFramePr>
+            <a:graphic xmlns:a="http://schemas.openxmlformats.org/drawingml/2006/main">
+              <a:graphicData uri="http://schemas.openxmlformats.org/drawingml/2006/picture">
+                <pic:pic xmlns:pic="http://schemas.openxmlformats.org/drawingml/2006/picture">
+                  <pic:nvPicPr>
+                    <pic:cNvPr id="0" name="220px-TSP_Deutschland_3.png"/>
+                    <pic:cNvPicPr/>
+                  </pic:nvPicPr>
+                  <pic:blipFill>
+                    <a:blip r:embed="rId10">
+                      <a:extLst>
+                        <a:ext uri="{28A0092B-C50C-407E-A947-70E740481C1C}">
+                          <a14:useLocalDpi xmlns:a14="http://schemas.microsoft.com/office/drawing/2010/main" val="0"/>
+                        </a:ext>
+                      </a:extLst>
+                    </a:blip>
+                    <a:stretch>
+                      <a:fillRect/>
+                    </a:stretch>
+                  </pic:blipFill>
+                  <pic:spPr>
+                    <a:xfrm>
+                      <a:off x="0" y="0"/>
+                      <a:ext cx="1733550" cy="1859626"/>
+                    </a:xfrm>
+                    <a:prstGeom prst="rect">
+                      <a:avLst/>
+                    </a:prstGeom>
+                  </pic:spPr>
+                </pic:pic>
+              </a:graphicData>
+            </a:graphic>
+          </wp:inline>
+        </w:drawing>
+      </w:r>
+    </w:p>
+    <w:p>
+      <w:pPr>
+        <w:pStyle w:val="Listenabsatz"/>
+        <w:numPr>
+          <w:ilvl w:val="0"/>
+          <w:numId w:val="24"/>
+        </w:numPr>
+        <w:spacing w:line="360" w:lineRule="auto"/>
+        <w:rPr>
+          <w:rFonts w:ascii="Times New Roman" w:hAnsi="Times New Roman" w:cs="Times New Roman"/>
+          <w:sz w:val="24"/>
+          <w:szCs w:val="24"/>
+        </w:rPr>
+      </w:pPr>
+      <w:r>
+        <w:rPr>
+          <w:rFonts w:ascii="Times New Roman" w:hAnsi="Times New Roman" w:cs="Times New Roman"/>
+          <w:sz w:val="24"/>
+          <w:szCs w:val="24"/>
+        </w:rPr>
+        <w:t xml:space="preserve">Optimaler Reiseweg eines Handlungsreisenden durch die 15 </w:t>
+      </w:r>
+      <w:r>
+        <w:rPr>
+          <w:rFonts w:ascii="Times New Roman" w:hAnsi="Times New Roman" w:cs="Times New Roman"/>
+          <w:sz w:val="24"/>
+          <w:szCs w:val="24"/>
+        </w:rPr>
+        <w:t>größten Städte Deutschlands</w:t>
+      </w:r>
+      <w:r>
+        <w:rPr>
+          <w:rFonts w:ascii="Times New Roman" w:hAnsi="Times New Roman" w:cs="Times New Roman"/>
+          <w:sz w:val="24"/>
+          <w:szCs w:val="24"/>
+        </w:rPr>
+        <w:t>. Die angegebene Route ist die kürzeste von 43.589.145.600 möglichen.</w:t>
+      </w:r>
+    </w:p>
+    <w:p>
+      <w:pPr>
+        <w:spacing w:line="360" w:lineRule="auto"/>
         <w:rPr>
           <w:rFonts w:ascii="Times New Roman" w:hAnsi="Times New Roman" w:cs="Times New Roman"/>
           <w:b/>
@@ -4002,8 +4415,20 @@
           <w:szCs w:val="24"/>
           <w:u w:val="single"/>
         </w:rPr>
-        <w:t>Bedeutung des Handelsreisendenproblems</w:t>
-      </w:r>
+        <w:t xml:space="preserve">Bedeutung des </w:t>
+      </w:r>
+      <w:proofErr w:type="spellStart"/>
+      <w:r>
+        <w:rPr>
+          <w:rFonts w:ascii="Times New Roman" w:hAnsi="Times New Roman" w:cs="Times New Roman"/>
+          <w:b/>
+          <w:sz w:val="24"/>
+          <w:szCs w:val="24"/>
+          <w:u w:val="single"/>
+        </w:rPr>
+        <w:t>Handelsreisendenproblems</w:t>
+      </w:r>
+      <w:proofErr w:type="spellEnd"/>
     </w:p>
     <w:p>
       <w:pPr>
@@ -4126,6 +4551,7 @@
           <w:sz w:val="24"/>
           <w:szCs w:val="24"/>
         </w:rPr>
+        <w:lastRenderedPageBreak/>
         <w:t>Schwer zu lösen</w:t>
       </w:r>
     </w:p>
@@ -4389,7 +4815,6 @@
           <w:sz w:val="24"/>
           <w:szCs w:val="24"/>
         </w:rPr>
-        <w:lastRenderedPageBreak/>
         <w:t>Tourenplanung</w:t>
       </w:r>
     </w:p>
@@ -4551,7 +4976,29 @@
           <w:szCs w:val="24"/>
           <w:u w:val="single"/>
         </w:rPr>
-        <w:t>Wie ﬁndet man eine minimale Tour?</w:t>
+        <w:t xml:space="preserve">Wie </w:t>
+      </w:r>
+      <w:proofErr w:type="spellStart"/>
+      <w:r>
+        <w:rPr>
+          <w:rFonts w:ascii="Times New Roman" w:hAnsi="Times New Roman" w:cs="Times New Roman"/>
+          <w:b/>
+          <w:sz w:val="24"/>
+          <w:szCs w:val="24"/>
+          <w:u w:val="single"/>
+        </w:rPr>
+        <w:t>ﬁndet</w:t>
+      </w:r>
+      <w:proofErr w:type="spellEnd"/>
+      <w:r>
+        <w:rPr>
+          <w:rFonts w:ascii="Times New Roman" w:hAnsi="Times New Roman" w:cs="Times New Roman"/>
+          <w:b/>
+          <w:sz w:val="24"/>
+          <w:szCs w:val="24"/>
+          <w:u w:val="single"/>
+        </w:rPr>
+        <w:t xml:space="preserve"> man eine minimale Tour?</w:t>
       </w:r>
     </w:p>
     <w:p>
@@ -4909,15 +5356,7 @@
           <w:sz w:val="24"/>
           <w:szCs w:val="24"/>
         </w:rPr>
-        <w:t>9 * 8 * 7</w:t>
-      </w:r>
-      <w:r>
-        <w:rPr>
-          <w:rFonts w:ascii="Times New Roman" w:hAnsi="Times New Roman" w:cs="Times New Roman"/>
-          <w:sz w:val="24"/>
-          <w:szCs w:val="24"/>
-        </w:rPr>
-        <w:t xml:space="preserve"> * </w:t>
+        <w:t xml:space="preserve">9 * 8 * 7 * </w:t>
       </w:r>
       <w:r>
         <w:rPr>
@@ -5060,15 +5499,7 @@
           <w:sz w:val="24"/>
           <w:szCs w:val="24"/>
         </w:rPr>
-        <w:t>beliebige Anzahl n von Stä</w:t>
-      </w:r>
-      <w:r>
-        <w:rPr>
-          <w:rFonts w:ascii="Times New Roman" w:hAnsi="Times New Roman" w:cs="Times New Roman"/>
-          <w:sz w:val="24"/>
-          <w:szCs w:val="24"/>
-        </w:rPr>
-        <w:t xml:space="preserve">dten </w:t>
+        <w:t xml:space="preserve">beliebige Anzahl n von Städten </w:t>
       </w:r>
       <w:r>
         <w:rPr>
@@ -5209,6 +5640,7 @@
           <w:sz w:val="24"/>
           <w:szCs w:val="24"/>
         </w:rPr>
+        <w:lastRenderedPageBreak/>
         <w:t xml:space="preserve">n = 70: 1, 71 * </w:t>
       </w:r>
       <w:r>
@@ -5413,15 +5845,7 @@
           <w:sz w:val="24"/>
           <w:szCs w:val="24"/>
         </w:rPr>
-        <w:t>wä</w:t>
-      </w:r>
-      <w:r>
-        <w:rPr>
-          <w:rFonts w:ascii="Times New Roman" w:hAnsi="Times New Roman" w:cs="Times New Roman"/>
-          <w:sz w:val="24"/>
-          <w:szCs w:val="24"/>
-        </w:rPr>
-        <w:t>hrend der Suche schon weiß, dass sie nicht mehr minimal</w:t>
+        <w:t>während der Suche schon weiß, dass sie nicht mehr minimal</w:t>
       </w:r>
       <w:r>
         <w:rPr>
@@ -5437,15 +5861,7 @@
           <w:sz w:val="24"/>
           <w:szCs w:val="24"/>
         </w:rPr>
-        <w:t>sein kö</w:t>
-      </w:r>
-      <w:r>
-        <w:rPr>
-          <w:rFonts w:ascii="Times New Roman" w:hAnsi="Times New Roman" w:cs="Times New Roman"/>
-          <w:sz w:val="24"/>
-          <w:szCs w:val="24"/>
-        </w:rPr>
-        <w:t>nnen</w:t>
+        <w:t>sein können</w:t>
       </w:r>
     </w:p>
     <w:p>
@@ -5491,7 +5907,6 @@
           <w:sz w:val="24"/>
           <w:szCs w:val="24"/>
         </w:rPr>
-        <w:lastRenderedPageBreak/>
         <w:t>wä</w:t>
       </w:r>
       <w:r>
@@ -5594,15 +6009,7 @@
           <w:sz w:val="24"/>
           <w:szCs w:val="24"/>
         </w:rPr>
-        <w:t>A</w:t>
-      </w:r>
-      <w:r>
-        <w:rPr>
-          <w:rFonts w:ascii="Times New Roman" w:hAnsi="Times New Roman" w:cs="Times New Roman"/>
-          <w:sz w:val="24"/>
-          <w:szCs w:val="24"/>
-        </w:rPr>
-        <w:t>B</w:t>
+        <w:t>AB</w:t>
       </w:r>
       <w:r>
         <w:rPr>
@@ -6008,15 +6415,51 @@
           <w:sz w:val="24"/>
           <w:szCs w:val="24"/>
         </w:rPr>
-        <w:t xml:space="preserve"> Greedy-Methode</w:t>
-      </w:r>
-      <w:r>
-        <w:rPr>
-          <w:rFonts w:ascii="Times New Roman" w:hAnsi="Times New Roman" w:cs="Times New Roman"/>
-          <w:sz w:val="24"/>
-          <w:szCs w:val="24"/>
-        </w:rPr>
-        <w:t xml:space="preserve"> (”greedy” heißt ”gier</w:t>
+        <w:t xml:space="preserve"> </w:t>
+      </w:r>
+      <w:proofErr w:type="spellStart"/>
+      <w:r>
+        <w:rPr>
+          <w:rFonts w:ascii="Times New Roman" w:hAnsi="Times New Roman" w:cs="Times New Roman"/>
+          <w:sz w:val="24"/>
+          <w:szCs w:val="24"/>
+        </w:rPr>
+        <w:t>Greedy</w:t>
+      </w:r>
+      <w:proofErr w:type="spellEnd"/>
+      <w:r>
+        <w:rPr>
+          <w:rFonts w:ascii="Times New Roman" w:hAnsi="Times New Roman" w:cs="Times New Roman"/>
+          <w:sz w:val="24"/>
+          <w:szCs w:val="24"/>
+        </w:rPr>
+        <w:t>-Methode</w:t>
+      </w:r>
+      <w:r>
+        <w:rPr>
+          <w:rFonts w:ascii="Times New Roman" w:hAnsi="Times New Roman" w:cs="Times New Roman"/>
+          <w:sz w:val="24"/>
+          <w:szCs w:val="24"/>
+        </w:rPr>
+        <w:t xml:space="preserve"> (”</w:t>
+      </w:r>
+      <w:proofErr w:type="spellStart"/>
+      <w:r>
+        <w:rPr>
+          <w:rFonts w:ascii="Times New Roman" w:hAnsi="Times New Roman" w:cs="Times New Roman"/>
+          <w:sz w:val="24"/>
+          <w:szCs w:val="24"/>
+        </w:rPr>
+        <w:t>greedy</w:t>
+      </w:r>
+      <w:proofErr w:type="spellEnd"/>
+      <w:r>
+        <w:rPr>
+          <w:rFonts w:ascii="Times New Roman" w:hAnsi="Times New Roman" w:cs="Times New Roman"/>
+          <w:sz w:val="24"/>
+          <w:szCs w:val="24"/>
+        </w:rPr>
+        <w:t>” heißt ”gier</w:t>
       </w:r>
       <w:r>
         <w:rPr>
@@ -6055,7 +6498,25 @@
           <w:sz w:val="24"/>
           <w:szCs w:val="24"/>
         </w:rPr>
-        <w:t>r die Greedy-Methode?</w:t>
+        <w:t xml:space="preserve">r die </w:t>
+      </w:r>
+      <w:proofErr w:type="spellStart"/>
+      <w:r>
+        <w:rPr>
+          <w:rFonts w:ascii="Times New Roman" w:hAnsi="Times New Roman" w:cs="Times New Roman"/>
+          <w:sz w:val="24"/>
+          <w:szCs w:val="24"/>
+        </w:rPr>
+        <w:t>Greedy</w:t>
+      </w:r>
+      <w:proofErr w:type="spellEnd"/>
+      <w:r>
+        <w:rPr>
+          <w:rFonts w:ascii="Times New Roman" w:hAnsi="Times New Roman" w:cs="Times New Roman"/>
+          <w:sz w:val="24"/>
+          <w:szCs w:val="24"/>
+        </w:rPr>
+        <w:t>-Methode?</w:t>
       </w:r>
     </w:p>
     <w:p>
@@ -6218,23 +6679,7 @@
           <w:sz w:val="24"/>
           <w:szCs w:val="24"/>
         </w:rPr>
-        <w:t>Notieren der</w:t>
-      </w:r>
-      <w:r>
-        <w:rPr>
-          <w:rFonts w:ascii="Times New Roman" w:hAnsi="Times New Roman" w:cs="Times New Roman"/>
-          <w:sz w:val="24"/>
-          <w:szCs w:val="24"/>
-        </w:rPr>
-        <w:t xml:space="preserve"> minimale</w:t>
-      </w:r>
-      <w:r>
-        <w:rPr>
-          <w:rFonts w:ascii="Times New Roman" w:hAnsi="Times New Roman" w:cs="Times New Roman"/>
-          <w:sz w:val="24"/>
-          <w:szCs w:val="24"/>
-        </w:rPr>
-        <w:t>n Entfer</w:t>
+        <w:t>Notieren der minimalen Entfer</w:t>
       </w:r>
       <w:r>
         <w:rPr>
@@ -6428,6 +6873,7 @@
           <w:sz w:val="24"/>
           <w:szCs w:val="24"/>
         </w:rPr>
+        <w:lastRenderedPageBreak/>
         <w:t>Star</w:t>
       </w:r>
       <w:r>
@@ -6587,7 +7033,6 @@
           <w:noProof/>
           <w:lang w:eastAsia="de-DE"/>
         </w:rPr>
-        <w:lastRenderedPageBreak/>
         <w:drawing>
           <wp:inline distT="0" distB="0" distL="0" distR="0" wp14:anchorId="01E7D61D" wp14:editId="4C224EB6">
             <wp:extent cx="2133600" cy="1016000"/>
@@ -6604,7 +7049,7 @@
                     <pic:cNvPicPr/>
                   </pic:nvPicPr>
                   <pic:blipFill>
-                    <a:blip r:embed="rId10"/>
+                    <a:blip r:embed="rId11"/>
                     <a:stretch>
                       <a:fillRect/>
                     </a:stretch>
@@ -6671,8 +7116,6 @@
         </w:rPr>
         <w:t>dte ab</w:t>
       </w:r>
-      <w:bookmarkStart w:id="2" w:name="_GoBack"/>
-      <w:bookmarkEnd w:id="2"/>
     </w:p>
     <w:p>
       <w:pPr>
@@ -6708,7 +7151,7 @@
           <w:szCs w:val="24"/>
         </w:rPr>
       </w:pPr>
-      <w:hyperlink r:id="rId11" w:history="1">
+      <w:hyperlink r:id="rId12" w:history="1">
         <w:r>
           <w:rPr>
             <w:rStyle w:val="Hyperlink"/>
@@ -6734,7 +7177,7 @@
           <w:szCs w:val="24"/>
         </w:rPr>
       </w:pPr>
-      <w:hyperlink r:id="rId12" w:history="1">
+      <w:hyperlink r:id="rId13" w:history="1">
         <w:r>
           <w:rPr>
             <w:rStyle w:val="Hyperlink"/>
@@ -6760,7 +7203,7 @@
           <w:szCs w:val="24"/>
         </w:rPr>
       </w:pPr>
-      <w:hyperlink r:id="rId13" w:history="1">
+      <w:hyperlink r:id="rId14" w:history="1">
         <w:r>
           <w:rPr>
             <w:rStyle w:val="Hyperlink"/>
@@ -6786,7 +7229,7 @@
           <w:szCs w:val="24"/>
         </w:rPr>
       </w:pPr>
-      <w:hyperlink r:id="rId14" w:history="1">
+      <w:hyperlink r:id="rId15" w:history="1">
         <w:r>
           <w:rPr>
             <w:rStyle w:val="Hyperlink"/>
@@ -6812,7 +7255,7 @@
           <w:szCs w:val="24"/>
         </w:rPr>
       </w:pPr>
-      <w:hyperlink r:id="rId15" w:history="1">
+      <w:hyperlink r:id="rId16" w:history="1">
         <w:r>
           <w:rPr>
             <w:rStyle w:val="Hyperlink"/>
@@ -6838,7 +7281,7 @@
           <w:szCs w:val="24"/>
         </w:rPr>
       </w:pPr>
-      <w:hyperlink r:id="rId16" w:history="1">
+      <w:hyperlink r:id="rId17" w:history="1">
         <w:r>
           <w:rPr>
             <w:rStyle w:val="Hyperlink"/>
@@ -6864,7 +7307,7 @@
           <w:szCs w:val="24"/>
         </w:rPr>
       </w:pPr>
-      <w:hyperlink r:id="rId17" w:history="1">
+      <w:hyperlink r:id="rId18" w:history="1">
         <w:r>
           <w:rPr>
             <w:rStyle w:val="Hyperlink"/>
@@ -6890,7 +7333,7 @@
           <w:szCs w:val="24"/>
         </w:rPr>
       </w:pPr>
-      <w:hyperlink r:id="rId18" w:history="1">
+      <w:hyperlink r:id="rId19" w:history="1">
         <w:r>
           <w:rPr>
             <w:rStyle w:val="Hyperlink"/>
@@ -6916,7 +7359,7 @@
           <w:szCs w:val="24"/>
         </w:rPr>
       </w:pPr>
-      <w:hyperlink r:id="rId19" w:history="1">
+      <w:hyperlink r:id="rId20" w:history="1">
         <w:r>
           <w:rPr>
             <w:rStyle w:val="Hyperlink"/>
@@ -7731,6 +8174,119 @@
     </w:lvl>
   </w:abstractNum>
   <w:abstractNum w:abstractNumId="7">
+    <w:nsid w:val="305037C5"/>
+    <w:multiLevelType w:val="hybridMultilevel"/>
+    <w:tmpl w:val="A22266FE"/>
+    <w:lvl w:ilvl="0" w:tplc="04070001">
+      <w:start w:val="1"/>
+      <w:numFmt w:val="bullet"/>
+      <w:lvlText w:val=""/>
+      <w:lvlJc w:val="left"/>
+      <w:pPr>
+        <w:ind w:left="720" w:hanging="360"/>
+      </w:pPr>
+      <w:rPr>
+        <w:rFonts w:ascii="Symbol" w:hAnsi="Symbol" w:hint="default"/>
+      </w:rPr>
+    </w:lvl>
+    <w:lvl w:ilvl="1" w:tplc="04070003" w:tentative="1">
+      <w:start w:val="1"/>
+      <w:numFmt w:val="bullet"/>
+      <w:lvlText w:val="o"/>
+      <w:lvlJc w:val="left"/>
+      <w:pPr>
+        <w:ind w:left="1440" w:hanging="360"/>
+      </w:pPr>
+      <w:rPr>
+        <w:rFonts w:ascii="Courier New" w:hAnsi="Courier New" w:cs="Courier New" w:hint="default"/>
+      </w:rPr>
+    </w:lvl>
+    <w:lvl w:ilvl="2" w:tplc="04070005" w:tentative="1">
+      <w:start w:val="1"/>
+      <w:numFmt w:val="bullet"/>
+      <w:lvlText w:val=""/>
+      <w:lvlJc w:val="left"/>
+      <w:pPr>
+        <w:ind w:left="2160" w:hanging="360"/>
+      </w:pPr>
+      <w:rPr>
+        <w:rFonts w:ascii="Wingdings" w:hAnsi="Wingdings" w:hint="default"/>
+      </w:rPr>
+    </w:lvl>
+    <w:lvl w:ilvl="3" w:tplc="04070001" w:tentative="1">
+      <w:start w:val="1"/>
+      <w:numFmt w:val="bullet"/>
+      <w:lvlText w:val=""/>
+      <w:lvlJc w:val="left"/>
+      <w:pPr>
+        <w:ind w:left="2880" w:hanging="360"/>
+      </w:pPr>
+      <w:rPr>
+        <w:rFonts w:ascii="Symbol" w:hAnsi="Symbol" w:hint="default"/>
+      </w:rPr>
+    </w:lvl>
+    <w:lvl w:ilvl="4" w:tplc="04070003" w:tentative="1">
+      <w:start w:val="1"/>
+      <w:numFmt w:val="bullet"/>
+      <w:lvlText w:val="o"/>
+      <w:lvlJc w:val="left"/>
+      <w:pPr>
+        <w:ind w:left="3600" w:hanging="360"/>
+      </w:pPr>
+      <w:rPr>
+        <w:rFonts w:ascii="Courier New" w:hAnsi="Courier New" w:cs="Courier New" w:hint="default"/>
+      </w:rPr>
+    </w:lvl>
+    <w:lvl w:ilvl="5" w:tplc="04070005" w:tentative="1">
+      <w:start w:val="1"/>
+      <w:numFmt w:val="bullet"/>
+      <w:lvlText w:val=""/>
+      <w:lvlJc w:val="left"/>
+      <w:pPr>
+        <w:ind w:left="4320" w:hanging="360"/>
+      </w:pPr>
+      <w:rPr>
+        <w:rFonts w:ascii="Wingdings" w:hAnsi="Wingdings" w:hint="default"/>
+      </w:rPr>
+    </w:lvl>
+    <w:lvl w:ilvl="6" w:tplc="04070001" w:tentative="1">
+      <w:start w:val="1"/>
+      <w:numFmt w:val="bullet"/>
+      <w:lvlText w:val=""/>
+      <w:lvlJc w:val="left"/>
+      <w:pPr>
+        <w:ind w:left="5040" w:hanging="360"/>
+      </w:pPr>
+      <w:rPr>
+        <w:rFonts w:ascii="Symbol" w:hAnsi="Symbol" w:hint="default"/>
+      </w:rPr>
+    </w:lvl>
+    <w:lvl w:ilvl="7" w:tplc="04070003" w:tentative="1">
+      <w:start w:val="1"/>
+      <w:numFmt w:val="bullet"/>
+      <w:lvlText w:val="o"/>
+      <w:lvlJc w:val="left"/>
+      <w:pPr>
+        <w:ind w:left="5760" w:hanging="360"/>
+      </w:pPr>
+      <w:rPr>
+        <w:rFonts w:ascii="Courier New" w:hAnsi="Courier New" w:cs="Courier New" w:hint="default"/>
+      </w:rPr>
+    </w:lvl>
+    <w:lvl w:ilvl="8" w:tplc="04070005" w:tentative="1">
+      <w:start w:val="1"/>
+      <w:numFmt w:val="bullet"/>
+      <w:lvlText w:val=""/>
+      <w:lvlJc w:val="left"/>
+      <w:pPr>
+        <w:ind w:left="6480" w:hanging="360"/>
+      </w:pPr>
+      <w:rPr>
+        <w:rFonts w:ascii="Wingdings" w:hAnsi="Wingdings" w:hint="default"/>
+      </w:rPr>
+    </w:lvl>
+  </w:abstractNum>
+  <w:abstractNum w:abstractNumId="8">
     <w:nsid w:val="39E13494"/>
     <w:multiLevelType w:val="hybridMultilevel"/>
     <w:tmpl w:val="91EEBA5E"/>
@@ -7843,7 +8399,7 @@
       </w:rPr>
     </w:lvl>
   </w:abstractNum>
-  <w:abstractNum w:abstractNumId="8">
+  <w:abstractNum w:abstractNumId="9">
     <w:nsid w:val="3E766A7F"/>
     <w:multiLevelType w:val="hybridMultilevel"/>
     <w:tmpl w:val="9392F498"/>
@@ -7956,7 +8512,7 @@
       </w:rPr>
     </w:lvl>
   </w:abstractNum>
-  <w:abstractNum w:abstractNumId="9">
+  <w:abstractNum w:abstractNumId="10">
     <w:nsid w:val="3F30572B"/>
     <w:multiLevelType w:val="hybridMultilevel"/>
     <w:tmpl w:val="FC5020A6"/>
@@ -8069,7 +8625,7 @@
       </w:rPr>
     </w:lvl>
   </w:abstractNum>
-  <w:abstractNum w:abstractNumId="10">
+  <w:abstractNum w:abstractNumId="11">
     <w:nsid w:val="49CE1B2B"/>
     <w:multiLevelType w:val="hybridMultilevel"/>
     <w:tmpl w:val="30E0916C"/>
@@ -8182,7 +8738,7 @@
       </w:rPr>
     </w:lvl>
   </w:abstractNum>
-  <w:abstractNum w:abstractNumId="11">
+  <w:abstractNum w:abstractNumId="12">
     <w:nsid w:val="4F7458E5"/>
     <w:multiLevelType w:val="hybridMultilevel"/>
     <w:tmpl w:val="20EA2A6A"/>
@@ -8295,7 +8851,7 @@
       </w:rPr>
     </w:lvl>
   </w:abstractNum>
-  <w:abstractNum w:abstractNumId="12">
+  <w:abstractNum w:abstractNumId="13">
     <w:nsid w:val="504D4D8B"/>
     <w:multiLevelType w:val="hybridMultilevel"/>
     <w:tmpl w:val="DE1EC58E"/>
@@ -8385,7 +8941,7 @@
       </w:pPr>
     </w:lvl>
   </w:abstractNum>
-  <w:abstractNum w:abstractNumId="13">
+  <w:abstractNum w:abstractNumId="14">
     <w:nsid w:val="505814AA"/>
     <w:multiLevelType w:val="hybridMultilevel"/>
     <w:tmpl w:val="7A324936"/>
@@ -8498,7 +9054,7 @@
       </w:rPr>
     </w:lvl>
   </w:abstractNum>
-  <w:abstractNum w:abstractNumId="14">
+  <w:abstractNum w:abstractNumId="15">
     <w:nsid w:val="53C85FAE"/>
     <w:multiLevelType w:val="hybridMultilevel"/>
     <w:tmpl w:val="C2D26D80"/>
@@ -8611,7 +9167,7 @@
       </w:rPr>
     </w:lvl>
   </w:abstractNum>
-  <w:abstractNum w:abstractNumId="15">
+  <w:abstractNum w:abstractNumId="16">
     <w:nsid w:val="53CD14EC"/>
     <w:multiLevelType w:val="hybridMultilevel"/>
     <w:tmpl w:val="CF3479D0"/>
@@ -8724,7 +9280,7 @@
       </w:rPr>
     </w:lvl>
   </w:abstractNum>
-  <w:abstractNum w:abstractNumId="16">
+  <w:abstractNum w:abstractNumId="17">
     <w:nsid w:val="5BFC1AF9"/>
     <w:multiLevelType w:val="hybridMultilevel"/>
     <w:tmpl w:val="9BACB786"/>
@@ -8837,7 +9393,7 @@
       </w:rPr>
     </w:lvl>
   </w:abstractNum>
-  <w:abstractNum w:abstractNumId="17">
+  <w:abstractNum w:abstractNumId="18">
     <w:nsid w:val="5C892AA5"/>
     <w:multiLevelType w:val="hybridMultilevel"/>
     <w:tmpl w:val="27F8C50C"/>
@@ -8950,7 +9506,7 @@
       </w:rPr>
     </w:lvl>
   </w:abstractNum>
-  <w:abstractNum w:abstractNumId="18">
+  <w:abstractNum w:abstractNumId="19">
     <w:nsid w:val="5E6F0610"/>
     <w:multiLevelType w:val="hybridMultilevel"/>
     <w:tmpl w:val="9F04D05C"/>
@@ -9063,7 +9619,7 @@
       </w:rPr>
     </w:lvl>
   </w:abstractNum>
-  <w:abstractNum w:abstractNumId="19">
+  <w:abstractNum w:abstractNumId="20">
     <w:nsid w:val="704F5AB4"/>
     <w:multiLevelType w:val="hybridMultilevel"/>
     <w:tmpl w:val="4372BC9E"/>
@@ -9176,7 +9732,7 @@
       </w:rPr>
     </w:lvl>
   </w:abstractNum>
-  <w:abstractNum w:abstractNumId="20">
+  <w:abstractNum w:abstractNumId="21">
     <w:nsid w:val="789B1709"/>
     <w:multiLevelType w:val="hybridMultilevel"/>
     <w:tmpl w:val="E2B6F156"/>
@@ -9289,7 +9845,7 @@
       </w:rPr>
     </w:lvl>
   </w:abstractNum>
-  <w:abstractNum w:abstractNumId="21">
+  <w:abstractNum w:abstractNumId="22">
     <w:nsid w:val="7E1C45EE"/>
     <w:multiLevelType w:val="hybridMultilevel"/>
     <w:tmpl w:val="0A968B32"/>
@@ -9402,7 +9958,7 @@
       </w:rPr>
     </w:lvl>
   </w:abstractNum>
-  <w:abstractNum w:abstractNumId="22">
+  <w:abstractNum w:abstractNumId="23">
     <w:nsid w:val="7F291B9A"/>
     <w:multiLevelType w:val="hybridMultilevel"/>
     <w:tmpl w:val="BD5043F2"/>
@@ -9516,19 +10072,19 @@
     </w:lvl>
   </w:abstractNum>
   <w:num w:numId="1">
-    <w:abstractNumId w:val="14"/>
+    <w:abstractNumId w:val="15"/>
   </w:num>
   <w:num w:numId="2">
-    <w:abstractNumId w:val="20"/>
+    <w:abstractNumId w:val="21"/>
   </w:num>
   <w:num w:numId="3">
+    <w:abstractNumId w:val="13"/>
+  </w:num>
+  <w:num w:numId="4">
     <w:abstractNumId w:val="12"/>
   </w:num>
-  <w:num w:numId="4">
-    <w:abstractNumId w:val="11"/>
-  </w:num>
   <w:num w:numId="5">
-    <w:abstractNumId w:val="13"/>
+    <w:abstractNumId w:val="14"/>
   </w:num>
   <w:num w:numId="6">
     <w:abstractNumId w:val="0"/>
@@ -9537,40 +10093,40 @@
     <w:abstractNumId w:val="5"/>
   </w:num>
   <w:num w:numId="8">
-    <w:abstractNumId w:val="10"/>
+    <w:abstractNumId w:val="11"/>
   </w:num>
   <w:num w:numId="9">
-    <w:abstractNumId w:val="16"/>
+    <w:abstractNumId w:val="17"/>
   </w:num>
   <w:num w:numId="10">
     <w:abstractNumId w:val="4"/>
   </w:num>
   <w:num w:numId="11">
-    <w:abstractNumId w:val="9"/>
+    <w:abstractNumId w:val="10"/>
   </w:num>
   <w:num w:numId="12">
-    <w:abstractNumId w:val="17"/>
+    <w:abstractNumId w:val="18"/>
   </w:num>
   <w:num w:numId="13">
-    <w:abstractNumId w:val="19"/>
+    <w:abstractNumId w:val="20"/>
   </w:num>
   <w:num w:numId="14">
-    <w:abstractNumId w:val="22"/>
+    <w:abstractNumId w:val="23"/>
   </w:num>
   <w:num w:numId="15">
-    <w:abstractNumId w:val="7"/>
+    <w:abstractNumId w:val="8"/>
   </w:num>
   <w:num w:numId="16">
-    <w:abstractNumId w:val="18"/>
+    <w:abstractNumId w:val="19"/>
   </w:num>
   <w:num w:numId="17">
     <w:abstractNumId w:val="2"/>
   </w:num>
   <w:num w:numId="18">
-    <w:abstractNumId w:val="21"/>
+    <w:abstractNumId w:val="22"/>
   </w:num>
   <w:num w:numId="19">
-    <w:abstractNumId w:val="8"/>
+    <w:abstractNumId w:val="9"/>
   </w:num>
   <w:num w:numId="20">
     <w:abstractNumId w:val="1"/>
@@ -9582,7 +10138,10 @@
     <w:abstractNumId w:val="6"/>
   </w:num>
   <w:num w:numId="23">
-    <w:abstractNumId w:val="15"/>
+    <w:abstractNumId w:val="16"/>
+  </w:num>
+  <w:num w:numId="24">
+    <w:abstractNumId w:val="7"/>
   </w:num>
 </w:numbering>
 </file>
@@ -10751,7 +11310,7 @@
 </file>
 
 <file path=customXml/itemProps1.xml><?xml version="1.0" encoding="utf-8"?>
-<ds:datastoreItem xmlns:ds="http://schemas.openxmlformats.org/officeDocument/2006/customXml" ds:itemID="{D90E0B68-302F-44D4-BF18-47A6A87F62EF}">
+<ds:datastoreItem xmlns:ds="http://schemas.openxmlformats.org/officeDocument/2006/customXml" ds:itemID="{FAAF58C8-E1AF-49B8-88C1-3497A0B81076}">
   <ds:schemaRefs>
     <ds:schemaRef ds:uri="http://schemas.openxmlformats.org/officeDocument/2006/bibliography"/>
   </ds:schemaRefs>

</xml_diff>